<commit_message>
feat: add comprehensive test suite for example templates
- Add test files for all example templates (basic, html_showcase, invoice, report, table_demo)
- Add comprehensive_features template with extensive feature coverage
- Update main.go to support running all examples with comprehensive template
- Improve template files with better demonstration of features
- Add assertions for critical template functionality in each test

This test suite validates template rendering functionality across all major features including variables, loops, conditionals, functions, tables, and HTML content.

🤖 Generated with [Claude Code](https://claude.ai/code)

Co-Authored-By: Claude <noreply@anthropic.com>
</commit_message>
<xml_diff>
--- a/examples/advanced/basic.docx
+++ b/examples/advanced/basic.docx
@@ -4,25 +4,175 @@
   <w:body>
     <w:p>
       <w:r>
-        <w:t>Dear {{name}},</w:t>
+        <w:t>Dear {{</w:t>
+      </w:r>
+      <w:proofErr w:type="spellStart"/>
+      <w:r>
+        <w:t>name</w:t>
+      </w:r>
+      <w:proofErr w:type="spellEnd"/>
+      <w:r>
+        <w:t>}},</w:t>
       </w:r>
     </w:p>
     <w:p/>
     <w:p>
       <w:r>
-        <w:t xml:space="preserve">  We are pleased to confirm your employment at {{company}} as a {{position}}.</w:t>
+        <w:t xml:space="preserve">  </w:t>
+      </w:r>
+      <w:proofErr w:type="spellStart"/>
+      <w:r>
+        <w:t>We</w:t>
+      </w:r>
+      <w:proofErr w:type="spellEnd"/>
+      <w:r>
+        <w:t xml:space="preserve"> </w:t>
+      </w:r>
+      <w:proofErr w:type="spellStart"/>
+      <w:r>
+        <w:t>are</w:t>
+      </w:r>
+      <w:proofErr w:type="spellEnd"/>
+      <w:r>
+        <w:t xml:space="preserve"> </w:t>
+      </w:r>
+      <w:proofErr w:type="spellStart"/>
+      <w:r>
+        <w:t>pleased</w:t>
+      </w:r>
+      <w:proofErr w:type="spellEnd"/>
+      <w:r>
+        <w:t xml:space="preserve"> </w:t>
+      </w:r>
+      <w:proofErr w:type="spellStart"/>
+      <w:r>
+        <w:t>to</w:t>
+      </w:r>
+      <w:proofErr w:type="spellEnd"/>
+      <w:r>
+        <w:t xml:space="preserve"> </w:t>
+      </w:r>
+      <w:proofErr w:type="spellStart"/>
+      <w:r>
+        <w:t>confirm</w:t>
+      </w:r>
+      <w:proofErr w:type="spellEnd"/>
+      <w:r>
+        <w:t xml:space="preserve"> </w:t>
+      </w:r>
+      <w:proofErr w:type="spellStart"/>
+      <w:r>
+        <w:t>your</w:t>
+      </w:r>
+      <w:proofErr w:type="spellEnd"/>
+      <w:r>
+        <w:t xml:space="preserve"> </w:t>
+      </w:r>
+      <w:proofErr w:type="spellStart"/>
+      <w:r>
+        <w:t>employment</w:t>
+      </w:r>
+      <w:proofErr w:type="spellEnd"/>
+      <w:r>
+        <w:t xml:space="preserve"> at {{</w:t>
+      </w:r>
+      <w:proofErr w:type="spellStart"/>
+      <w:r>
+        <w:t>company</w:t>
+      </w:r>
+      <w:proofErr w:type="spellEnd"/>
+      <w:r>
+        <w:t xml:space="preserve">}} </w:t>
+      </w:r>
+      <w:proofErr w:type="spellStart"/>
+      <w:r>
+        <w:t>as</w:t>
+      </w:r>
+      <w:proofErr w:type="spellEnd"/>
+      <w:r>
+        <w:t xml:space="preserve"> a {{</w:t>
+      </w:r>
+      <w:proofErr w:type="spellStart"/>
+      <w:r>
+        <w:t>position</w:t>
+      </w:r>
+      <w:proofErr w:type="spellEnd"/>
+      <w:r>
+        <w:t>}}.</w:t>
       </w:r>
     </w:p>
     <w:p/>
     <w:p>
       <w:r>
-        <w:t xml:space="preserve">  Your start date is {{date}}.</w:t>
+        <w:t xml:space="preserve">  </w:t>
+      </w:r>
+      <w:proofErr w:type="spellStart"/>
+      <w:r>
+        <w:t>Your</w:t>
+      </w:r>
+      <w:proofErr w:type="spellEnd"/>
+      <w:r>
+        <w:t xml:space="preserve"> </w:t>
+      </w:r>
+      <w:proofErr w:type="spellStart"/>
+      <w:r>
+        <w:t>start</w:t>
+      </w:r>
+      <w:proofErr w:type="spellEnd"/>
+      <w:r>
+        <w:t xml:space="preserve"> date </w:t>
+      </w:r>
+      <w:proofErr w:type="spellStart"/>
+      <w:r>
+        <w:t>is</w:t>
+      </w:r>
+      <w:proofErr w:type="spellEnd"/>
+      <w:r>
+        <w:t xml:space="preserve"> {{date}}.</w:t>
       </w:r>
     </w:p>
     <w:p/>
     <w:p>
       <w:r>
-        <w:t xml:space="preserve">  Sincerely,</w:t>
+        <w:t xml:space="preserve">Link </w:t>
+      </w:r>
+      <w:proofErr w:type="spellStart"/>
+      <w:r>
+        <w:t>to</w:t>
+      </w:r>
+      <w:proofErr w:type="spellEnd"/>
+      <w:r>
+        <w:t xml:space="preserve"> Company Website: </w:t>
+      </w:r>
+      <w:hyperlink r:id="rId4" w:history="1">
+        <w:proofErr w:type="spellStart"/>
+        <w:r>
+          <w:rPr>
+            <w:rStyle w:val="Hyperlink"/>
+          </w:rPr>
+          <w:t>Github</w:t>
+        </w:r>
+        <w:proofErr w:type="spellEnd"/>
+        <w:r>
+          <w:rPr>
+            <w:rStyle w:val="Hyperlink"/>
+          </w:rPr>
+          <w:t xml:space="preserve"> Website</w:t>
+        </w:r>
+      </w:hyperlink>
+    </w:p>
+    <w:p/>
+    <w:p>
+      <w:r>
+        <w:t xml:space="preserve">  </w:t>
+      </w:r>
+      <w:proofErr w:type="spellStart"/>
+      <w:r>
+        <w:t>Sincerely</w:t>
+      </w:r>
+      <w:proofErr w:type="spellEnd"/>
+      <w:r>
+        <w:t>,</w:t>
       </w:r>
     </w:p>
     <w:p>
@@ -952,6 +1102,29 @@
       <w:spacing w:val="5"/>
     </w:rPr>
   </w:style>
+  <w:style w:type="character" w:styleId="Hyperlink">
+    <w:name w:val="Hyperlink"/>
+    <w:basedOn w:val="Absatz-Standardschriftart"/>
+    <w:uiPriority w:val="99"/>
+    <w:unhideWhenUsed/>
+    <w:rsid w:val="004E1F17"/>
+    <w:rPr>
+      <w:color w:val="467886" w:themeColor="hyperlink"/>
+      <w:u w:val="single"/>
+    </w:rPr>
+  </w:style>
+  <w:style w:type="character" w:styleId="NichtaufgelsteErwhnung">
+    <w:name w:val="Unresolved Mention"/>
+    <w:basedOn w:val="Absatz-Standardschriftart"/>
+    <w:uiPriority w:val="99"/>
+    <w:semiHidden/>
+    <w:unhideWhenUsed/>
+    <w:rsid w:val="004E1F17"/>
+    <w:rPr>
+      <w:color w:val="605E5C"/>
+      <w:shd w:val="clear" w:color="auto" w:fill="E1DFDD"/>
+    </w:rPr>
+  </w:style>
 </w:styles>
 </file>
 

</xml_diff>